<commit_message>
Nizom va maqola talablari o'zgardi
</commit_message>
<xml_diff>
--- a/storage/app/public/convention_files/files/Низом ва мақола талаблари/Maqola talablari 2024 (2).docx
+++ b/storage/app/public/convention_files/files/Низом ва мақола талаблари/Maqola talablari 2024 (2).docx
@@ -361,15 +361,24 @@
         </w:rPr>
         <w:t xml:space="preserve"> </w:t>
       </w:r>
-      <w:proofErr w:type="spellStart"/>
-      <w:r>
-        <w:rPr>
-          <w:rFonts w:ascii="Times New Roman" w:eastAsia="Times New Roman" w:hAnsi="Times New Roman" w:cs="Times New Roman"/>
-          <w:color w:val="000000"/>
-          <w:sz w:val="28"/>
-          <w:szCs w:val="28"/>
-        </w:rPr>
-        <w:t>qiyosiy</w:t>
+      <w:r>
+        <w:rPr>
+          <w:rFonts w:ascii="Times New Roman" w:eastAsia="Times New Roman" w:hAnsi="Times New Roman" w:cs="Times New Roman"/>
+          <w:color w:val="000000"/>
+          <w:sz w:val="28"/>
+          <w:szCs w:val="28"/>
+        </w:rPr>
+        <w:t xml:space="preserve">10.00.06 – </w:t>
+      </w:r>
+      <w:proofErr w:type="spellStart"/>
+      <w:r>
+        <w:rPr>
+          <w:rFonts w:ascii="Times New Roman" w:eastAsia="Times New Roman" w:hAnsi="Times New Roman" w:cs="Times New Roman"/>
+          <w:color w:val="000000"/>
+          <w:sz w:val="28"/>
+          <w:szCs w:val="28"/>
+        </w:rPr>
+        <w:t>Qiyosiy</w:t>
       </w:r>
       <w:proofErr w:type="spellEnd"/>
       <w:r>
@@ -391,94 +400,206 @@
         </w:rPr>
         <w:t>adabiyotshunoslik</w:t>
       </w:r>
-      <w:r>
-        <w:rPr>
-          <w:rFonts w:ascii="Times New Roman" w:eastAsia="Times New Roman" w:hAnsi="Times New Roman" w:cs="Times New Roman"/>
-          <w:color w:val="000000"/>
-          <w:sz w:val="28"/>
-          <w:szCs w:val="28"/>
-        </w:rPr>
-        <w:t>ning</w:t>
-      </w:r>
-      <w:proofErr w:type="spellEnd"/>
-      <w:r>
-        <w:rPr>
-          <w:rFonts w:ascii="Times New Roman" w:eastAsia="Times New Roman" w:hAnsi="Times New Roman" w:cs="Times New Roman"/>
-          <w:color w:val="000000"/>
-          <w:sz w:val="28"/>
-          <w:szCs w:val="28"/>
-        </w:rPr>
-        <w:t xml:space="preserve"> </w:t>
-      </w:r>
-      <w:proofErr w:type="spellStart"/>
-      <w:r>
-        <w:rPr>
-          <w:rFonts w:ascii="Times New Roman" w:eastAsia="Times New Roman" w:hAnsi="Times New Roman" w:cs="Times New Roman"/>
-          <w:color w:val="000000"/>
-          <w:sz w:val="28"/>
-          <w:szCs w:val="28"/>
-        </w:rPr>
-        <w:t>ilmiy-nazariy</w:t>
-      </w:r>
-      <w:proofErr w:type="spellEnd"/>
-      <w:r>
-        <w:rPr>
-          <w:rFonts w:ascii="Times New Roman" w:eastAsia="Times New Roman" w:hAnsi="Times New Roman" w:cs="Times New Roman"/>
-          <w:color w:val="000000"/>
-          <w:sz w:val="28"/>
-          <w:szCs w:val="28"/>
-        </w:rPr>
-        <w:t xml:space="preserve"> </w:t>
-      </w:r>
-      <w:proofErr w:type="spellStart"/>
-      <w:r>
-        <w:rPr>
-          <w:rFonts w:ascii="Times New Roman" w:eastAsia="Times New Roman" w:hAnsi="Times New Roman" w:cs="Times New Roman"/>
-          <w:color w:val="000000"/>
-          <w:sz w:val="28"/>
-          <w:szCs w:val="28"/>
-        </w:rPr>
-        <w:t>muammolari</w:t>
-      </w:r>
-      <w:proofErr w:type="spellEnd"/>
-      <w:r>
-        <w:rPr>
-          <w:rFonts w:ascii="Times New Roman" w:eastAsia="Times New Roman" w:hAnsi="Times New Roman" w:cs="Times New Roman"/>
-          <w:color w:val="000000"/>
-          <w:sz w:val="28"/>
-          <w:szCs w:val="28"/>
-        </w:rPr>
-        <w:t xml:space="preserve"> </w:t>
-      </w:r>
-      <w:proofErr w:type="spellStart"/>
-      <w:r>
-        <w:rPr>
-          <w:rFonts w:ascii="Times New Roman" w:eastAsia="Times New Roman" w:hAnsi="Times New Roman" w:cs="Times New Roman"/>
-          <w:color w:val="000000"/>
-          <w:sz w:val="28"/>
-          <w:szCs w:val="28"/>
-        </w:rPr>
-        <w:t>tahliliga</w:t>
-      </w:r>
-      <w:proofErr w:type="spellEnd"/>
-      <w:r>
-        <w:rPr>
-          <w:rFonts w:ascii="Times New Roman" w:eastAsia="Times New Roman" w:hAnsi="Times New Roman" w:cs="Times New Roman"/>
-          <w:color w:val="000000"/>
-          <w:sz w:val="28"/>
-          <w:szCs w:val="28"/>
-        </w:rPr>
-        <w:t xml:space="preserve"> </w:t>
-      </w:r>
-      <w:proofErr w:type="spellStart"/>
-      <w:r>
-        <w:rPr>
-          <w:rFonts w:ascii="Times New Roman" w:eastAsia="Times New Roman" w:hAnsi="Times New Roman" w:cs="Times New Roman"/>
-          <w:color w:val="000000"/>
-          <w:sz w:val="28"/>
-          <w:szCs w:val="28"/>
-        </w:rPr>
-        <w:t>bag‘ishlangan</w:t>
+      <w:proofErr w:type="spellEnd"/>
+      <w:r>
+        <w:rPr>
+          <w:rFonts w:ascii="Times New Roman" w:eastAsia="Times New Roman" w:hAnsi="Times New Roman" w:cs="Times New Roman"/>
+          <w:color w:val="000000"/>
+          <w:sz w:val="28"/>
+          <w:szCs w:val="28"/>
+        </w:rPr>
+        <w:t xml:space="preserve">, </w:t>
+      </w:r>
+      <w:proofErr w:type="spellStart"/>
+      <w:r>
+        <w:rPr>
+          <w:rFonts w:ascii="Times New Roman" w:eastAsia="Times New Roman" w:hAnsi="Times New Roman" w:cs="Times New Roman"/>
+          <w:color w:val="000000"/>
+          <w:sz w:val="28"/>
+          <w:szCs w:val="28"/>
+        </w:rPr>
+        <w:t>chog‘ishtirma</w:t>
+      </w:r>
+      <w:proofErr w:type="spellEnd"/>
+      <w:r>
+        <w:rPr>
+          <w:rFonts w:ascii="Times New Roman" w:eastAsia="Times New Roman" w:hAnsi="Times New Roman" w:cs="Times New Roman"/>
+          <w:color w:val="000000"/>
+          <w:sz w:val="28"/>
+          <w:szCs w:val="28"/>
+        </w:rPr>
+        <w:t xml:space="preserve"> </w:t>
+      </w:r>
+      <w:proofErr w:type="spellStart"/>
+      <w:r>
+        <w:rPr>
+          <w:rFonts w:ascii="Times New Roman" w:eastAsia="Times New Roman" w:hAnsi="Times New Roman" w:cs="Times New Roman"/>
+          <w:color w:val="000000"/>
+          <w:sz w:val="28"/>
+          <w:szCs w:val="28"/>
+        </w:rPr>
+        <w:t>tilshunoslik</w:t>
+      </w:r>
+      <w:proofErr w:type="spellEnd"/>
+      <w:r>
+        <w:rPr>
+          <w:rFonts w:ascii="Times New Roman" w:eastAsia="Times New Roman" w:hAnsi="Times New Roman" w:cs="Times New Roman"/>
+          <w:color w:val="000000"/>
+          <w:sz w:val="28"/>
+          <w:szCs w:val="28"/>
+        </w:rPr>
+        <w:t xml:space="preserve"> </w:t>
+      </w:r>
+      <w:proofErr w:type="spellStart"/>
+      <w:r>
+        <w:rPr>
+          <w:rFonts w:ascii="Times New Roman" w:eastAsia="Times New Roman" w:hAnsi="Times New Roman" w:cs="Times New Roman"/>
+          <w:color w:val="000000"/>
+          <w:sz w:val="28"/>
+          <w:szCs w:val="28"/>
+        </w:rPr>
+        <w:t>va</w:t>
+      </w:r>
+      <w:proofErr w:type="spellEnd"/>
+      <w:r>
+        <w:rPr>
+          <w:rFonts w:ascii="Times New Roman" w:eastAsia="Times New Roman" w:hAnsi="Times New Roman" w:cs="Times New Roman"/>
+          <w:color w:val="000000"/>
+          <w:sz w:val="28"/>
+          <w:szCs w:val="28"/>
+        </w:rPr>
+        <w:t xml:space="preserve"> </w:t>
+      </w:r>
+      <w:proofErr w:type="spellStart"/>
+      <w:r>
+        <w:rPr>
+          <w:rFonts w:ascii="Times New Roman" w:eastAsia="Times New Roman" w:hAnsi="Times New Roman" w:cs="Times New Roman"/>
+          <w:color w:val="000000"/>
+          <w:sz w:val="28"/>
+          <w:szCs w:val="28"/>
+        </w:rPr>
+        <w:t>tarjimashunoslik</w:t>
+      </w:r>
+      <w:proofErr w:type="spellEnd"/>
+      <w:r>
+        <w:rPr>
+          <w:rFonts w:ascii="Times New Roman" w:eastAsia="Times New Roman" w:hAnsi="Times New Roman" w:cs="Times New Roman"/>
+          <w:color w:val="000000"/>
+          <w:sz w:val="28"/>
+          <w:szCs w:val="28"/>
+          <w:lang w:val="uz-Cyrl-UZ"/>
+        </w:rPr>
+        <w:t xml:space="preserve"> </w:t>
+      </w:r>
+      <w:proofErr w:type="spellStart"/>
+      <w:r>
+        <w:rPr>
+          <w:rFonts w:ascii="Times New Roman" w:eastAsia="Times New Roman" w:hAnsi="Times New Roman" w:cs="Times New Roman"/>
+          <w:color w:val="000000"/>
+          <w:sz w:val="28"/>
+          <w:szCs w:val="28"/>
+        </w:rPr>
+        <w:t>ixtisosligi</w:t>
+      </w:r>
+      <w:proofErr w:type="spellEnd"/>
+      <w:r>
+        <w:rPr>
+          <w:rFonts w:ascii="Times New Roman" w:eastAsia="Times New Roman" w:hAnsi="Times New Roman" w:cs="Times New Roman"/>
+          <w:color w:val="000000"/>
+          <w:sz w:val="28"/>
+          <w:szCs w:val="28"/>
+        </w:rPr>
+        <w:t xml:space="preserve"> </w:t>
+      </w:r>
+      <w:proofErr w:type="spellStart"/>
+      <w:r>
+        <w:rPr>
+          <w:rFonts w:ascii="Times New Roman" w:eastAsia="Times New Roman" w:hAnsi="Times New Roman" w:cs="Times New Roman"/>
+          <w:color w:val="000000"/>
+          <w:sz w:val="28"/>
+          <w:szCs w:val="28"/>
+        </w:rPr>
+        <w:t>bo‘yicha</w:t>
+      </w:r>
+      <w:proofErr w:type="spellEnd"/>
+      <w:r>
+        <w:rPr>
+          <w:rFonts w:ascii="Times New Roman" w:eastAsia="Times New Roman" w:hAnsi="Times New Roman" w:cs="Times New Roman"/>
+          <w:color w:val="000000"/>
+          <w:sz w:val="28"/>
+          <w:szCs w:val="28"/>
+        </w:rPr>
+        <w:t xml:space="preserve"> </w:t>
+      </w:r>
+      <w:proofErr w:type="spellStart"/>
+      <w:r>
+        <w:rPr>
+          <w:rFonts w:ascii="Times New Roman" w:eastAsia="Times New Roman" w:hAnsi="Times New Roman" w:cs="Times New Roman"/>
+          <w:color w:val="000000"/>
+          <w:sz w:val="28"/>
+          <w:szCs w:val="28"/>
+        </w:rPr>
+        <w:t>tadqiqot</w:t>
+      </w:r>
+      <w:proofErr w:type="spellEnd"/>
+      <w:r>
+        <w:rPr>
+          <w:rFonts w:ascii="Times New Roman" w:eastAsia="Times New Roman" w:hAnsi="Times New Roman" w:cs="Times New Roman"/>
+          <w:color w:val="000000"/>
+          <w:sz w:val="28"/>
+          <w:szCs w:val="28"/>
+        </w:rPr>
+        <w:t xml:space="preserve"> </w:t>
+      </w:r>
+      <w:proofErr w:type="spellStart"/>
+      <w:r>
+        <w:rPr>
+          <w:rFonts w:ascii="Times New Roman" w:eastAsia="Times New Roman" w:hAnsi="Times New Roman" w:cs="Times New Roman"/>
+          <w:color w:val="000000"/>
+          <w:sz w:val="28"/>
+          <w:szCs w:val="28"/>
+        </w:rPr>
+        <w:t>natijalari</w:t>
+      </w:r>
+      <w:proofErr w:type="spellEnd"/>
+      <w:r>
+        <w:rPr>
+          <w:rFonts w:ascii="Times New Roman" w:eastAsia="Times New Roman" w:hAnsi="Times New Roman" w:cs="Times New Roman"/>
+          <w:color w:val="000000"/>
+          <w:sz w:val="28"/>
+          <w:szCs w:val="28"/>
+        </w:rPr>
+        <w:t xml:space="preserve"> </w:t>
+      </w:r>
+      <w:proofErr w:type="spellStart"/>
+      <w:r>
+        <w:rPr>
+          <w:rFonts w:ascii="Times New Roman" w:eastAsia="Times New Roman" w:hAnsi="Times New Roman" w:cs="Times New Roman"/>
+          <w:color w:val="000000"/>
+          <w:sz w:val="28"/>
+          <w:szCs w:val="28"/>
+        </w:rPr>
+        <w:t>aks</w:t>
+      </w:r>
+      <w:proofErr w:type="spellEnd"/>
+      <w:r>
+        <w:rPr>
+          <w:rFonts w:ascii="Times New Roman" w:eastAsia="Times New Roman" w:hAnsi="Times New Roman" w:cs="Times New Roman"/>
+          <w:color w:val="000000"/>
+          <w:sz w:val="28"/>
+          <w:szCs w:val="28"/>
+        </w:rPr>
+        <w:t xml:space="preserve"> </w:t>
+      </w:r>
+      <w:proofErr w:type="spellStart"/>
+      <w:r>
+        <w:rPr>
+          <w:rFonts w:ascii="Times New Roman" w:eastAsia="Times New Roman" w:hAnsi="Times New Roman" w:cs="Times New Roman"/>
+          <w:color w:val="000000"/>
+          <w:sz w:val="28"/>
+          <w:szCs w:val="28"/>
+        </w:rPr>
+        <w:t>etgan</w:t>
       </w:r>
       <w:proofErr w:type="spellEnd"/>
       <w:r>
@@ -1020,6 +1141,7 @@
         <w:t xml:space="preserve"> bet </w:t>
       </w:r>
       <w:proofErr w:type="spellStart"/>
+      <w:proofErr w:type="gramStart"/>
       <w:r>
         <w:rPr>
           <w:rFonts w:ascii="Times New Roman" w:eastAsia="Times New Roman" w:hAnsi="Times New Roman" w:cs="Times New Roman"/>
@@ -1038,6 +1160,7 @@
         </w:rPr>
         <w:t>o‘</w:t>
       </w:r>
+      <w:proofErr w:type="gramEnd"/>
       <w:r>
         <w:rPr>
           <w:rFonts w:ascii="Times New Roman" w:eastAsia="Times New Roman" w:hAnsi="Times New Roman" w:cs="Times New Roman"/>
@@ -1184,6 +1307,7 @@
         </w:rPr>
         <w:t>+998 94 395 70 50</w:t>
       </w:r>
+      <w:proofErr w:type="gramStart"/>
       <w:r>
         <w:rPr>
           <w:rFonts w:ascii="Times New Roman" w:eastAsia="Times New Roman" w:hAnsi="Times New Roman" w:cs="Times New Roman"/>
@@ -1224,6 +1348,7 @@
         <w:t>ladi</w:t>
       </w:r>
       <w:proofErr w:type="spellEnd"/>
+      <w:proofErr w:type="gramEnd"/>
       <w:r>
         <w:rPr>
           <w:rFonts w:ascii="Times New Roman" w:eastAsia="Times New Roman" w:hAnsi="Times New Roman" w:cs="Times New Roman"/>
@@ -1352,6 +1477,7 @@
         <w:t xml:space="preserve"> </w:t>
       </w:r>
       <w:proofErr w:type="spellStart"/>
+      <w:proofErr w:type="gramStart"/>
       <w:r>
         <w:rPr>
           <w:rFonts w:ascii="Times New Roman" w:eastAsia="Times New Roman" w:hAnsi="Times New Roman" w:cs="Times New Roman"/>
@@ -1376,6 +1502,7 @@
         </w:rPr>
         <w:t>o‘</w:t>
       </w:r>
+      <w:proofErr w:type="gramEnd"/>
       <w:r>
         <w:rPr>
           <w:rFonts w:ascii="Times New Roman" w:eastAsia="Times New Roman" w:hAnsi="Times New Roman" w:cs="Times New Roman"/>
@@ -1638,6 +1765,7 @@
         <w:t xml:space="preserve"> </w:t>
       </w:r>
       <w:proofErr w:type="spellStart"/>
+      <w:proofErr w:type="gramStart"/>
       <w:r>
         <w:rPr>
           <w:rFonts w:ascii="Times New Roman" w:eastAsia="Times New Roman" w:hAnsi="Times New Roman" w:cs="Times New Roman"/>
@@ -1656,6 +1784,7 @@
         </w:rPr>
         <w:t>o‘</w:t>
       </w:r>
+      <w:proofErr w:type="gramEnd"/>
       <w:r>
         <w:rPr>
           <w:rFonts w:ascii="Times New Roman" w:eastAsia="Times New Roman" w:hAnsi="Times New Roman" w:cs="Times New Roman"/>
@@ -1752,6 +1881,7 @@
         <w:t xml:space="preserve"> </w:t>
       </w:r>
       <w:proofErr w:type="spellStart"/>
+      <w:proofErr w:type="gramStart"/>
       <w:r>
         <w:rPr>
           <w:rFonts w:ascii="Times New Roman" w:eastAsia="Times New Roman" w:hAnsi="Times New Roman" w:cs="Times New Roman"/>
@@ -1770,6 +1900,7 @@
         </w:rPr>
         <w:t>o‘</w:t>
       </w:r>
+      <w:proofErr w:type="gramEnd"/>
       <w:r>
         <w:rPr>
           <w:rFonts w:ascii="Times New Roman" w:eastAsia="Times New Roman" w:hAnsi="Times New Roman" w:cs="Times New Roman"/>
@@ -1944,6 +2075,7 @@
         <w:t xml:space="preserve"> </w:t>
       </w:r>
       <w:proofErr w:type="spellStart"/>
+      <w:proofErr w:type="gramStart"/>
       <w:r>
         <w:rPr>
           <w:rFonts w:ascii="Times New Roman" w:eastAsia="Times New Roman" w:hAnsi="Times New Roman" w:cs="Times New Roman"/>
@@ -1962,6 +2094,7 @@
         </w:rPr>
         <w:t>o‘</w:t>
       </w:r>
+      <w:proofErr w:type="gramEnd"/>
       <w:r>
         <w:rPr>
           <w:rFonts w:ascii="Times New Roman" w:eastAsia="Times New Roman" w:hAnsi="Times New Roman" w:cs="Times New Roman"/>
@@ -2685,7 +2818,17 @@
           <w:sz w:val="28"/>
           <w:szCs w:val="28"/>
         </w:rPr>
-        <w:t> –  </w:t>
+        <w:t> </w:t>
+      </w:r>
+      <w:proofErr w:type="gramStart"/>
+      <w:r>
+        <w:rPr>
+          <w:rFonts w:ascii="Times New Roman" w:eastAsia="Times New Roman" w:hAnsi="Times New Roman" w:cs="Times New Roman"/>
+          <w:color w:val="000000"/>
+          <w:sz w:val="28"/>
+          <w:szCs w:val="28"/>
+        </w:rPr>
+        <w:t>–  </w:t>
       </w:r>
       <w:proofErr w:type="spellStart"/>
       <w:r>
@@ -2698,6 +2841,7 @@
         <w:t>bosma</w:t>
       </w:r>
       <w:proofErr w:type="spellEnd"/>
+      <w:proofErr w:type="gramEnd"/>
       <w:r>
         <w:rPr>
           <w:rFonts w:ascii="Times New Roman" w:eastAsia="Times New Roman" w:hAnsi="Times New Roman" w:cs="Times New Roman"/>
@@ -3143,6 +3287,7 @@
         <w:t>, (</w:t>
       </w:r>
       <w:proofErr w:type="spellStart"/>
+      <w:proofErr w:type="gramStart"/>
       <w:r>
         <w:rPr>
           <w:rFonts w:ascii="Times New Roman" w:eastAsia="Times New Roman" w:hAnsi="Times New Roman" w:cs="Times New Roman"/>
@@ -3155,6 +3300,7 @@
         </w:rPr>
         <w:t>o‘</w:t>
       </w:r>
+      <w:proofErr w:type="gramEnd"/>
       <w:r>
         <w:rPr>
           <w:rFonts w:ascii="Times New Roman" w:eastAsia="Times New Roman" w:hAnsi="Times New Roman" w:cs="Times New Roman"/>
@@ -3794,6 +3940,7 @@
         <w:t xml:space="preserve"> </w:t>
       </w:r>
       <w:proofErr w:type="spellStart"/>
+      <w:proofErr w:type="gramStart"/>
       <w:r>
         <w:rPr>
           <w:rFonts w:ascii="Times New Roman" w:eastAsia="Times New Roman" w:hAnsi="Times New Roman" w:cs="Times New Roman"/>
@@ -3814,6 +3961,7 @@
         </w:rPr>
         <w:t>‘</w:t>
       </w:r>
+      <w:proofErr w:type="gramEnd"/>
       <w:r>
         <w:rPr>
           <w:rFonts w:ascii="Times New Roman" w:eastAsia="Times New Roman" w:hAnsi="Times New Roman" w:cs="Times New Roman"/>
@@ -4257,6 +4405,7 @@
         <w:t xml:space="preserve"> </w:t>
       </w:r>
       <w:proofErr w:type="spellStart"/>
+      <w:proofErr w:type="gramStart"/>
       <w:r>
         <w:rPr>
           <w:rFonts w:ascii="Times New Roman" w:eastAsia="Times New Roman" w:hAnsi="Times New Roman" w:cs="Times New Roman"/>
@@ -4281,6 +4430,7 @@
         </w:rPr>
         <w:t>o‘</w:t>
       </w:r>
+      <w:proofErr w:type="gramEnd"/>
       <w:r>
         <w:rPr>
           <w:rFonts w:ascii="Times New Roman" w:eastAsia="Times New Roman" w:hAnsi="Times New Roman" w:cs="Times New Roman"/>
@@ -4840,6 +4990,7 @@
         <w:t xml:space="preserve"> </w:t>
       </w:r>
       <w:proofErr w:type="spellStart"/>
+      <w:proofErr w:type="gramStart"/>
       <w:r>
         <w:rPr>
           <w:rFonts w:ascii="Times New Roman" w:eastAsia="Times New Roman" w:hAnsi="Times New Roman" w:cs="Times New Roman"/>
@@ -4858,6 +5009,7 @@
         </w:rPr>
         <w:t>‘</w:t>
       </w:r>
+      <w:proofErr w:type="gramEnd"/>
       <w:r>
         <w:rPr>
           <w:rFonts w:ascii="Times New Roman" w:eastAsia="Times New Roman" w:hAnsi="Times New Roman" w:cs="Times New Roman"/>
@@ -5084,6 +5236,7 @@
           <w:szCs w:val="28"/>
           <w:bdr w:val="none" w:sz="0" w:space="0" w:color="auto" w:frame="1"/>
         </w:rPr>
+        <w:lastRenderedPageBreak/>
         <w:t>Muallifning</w:t>
       </w:r>
       <w:proofErr w:type="spellEnd"/>
@@ -5445,7 +5598,6 @@
           <w:szCs w:val="28"/>
           <w:bdr w:val="none" w:sz="0" w:space="0" w:color="auto" w:frame="1"/>
         </w:rPr>
-        <w:lastRenderedPageBreak/>
         <w:t>Matndagi</w:t>
       </w:r>
       <w:proofErr w:type="spellEnd"/>
@@ -5646,6 +5798,7 @@
         <w:t xml:space="preserve"> </w:t>
       </w:r>
       <w:proofErr w:type="spellStart"/>
+      <w:proofErr w:type="gramStart"/>
       <w:r>
         <w:rPr>
           <w:rFonts w:ascii="Times New Roman" w:eastAsia="Times New Roman" w:hAnsi="Times New Roman" w:cs="Times New Roman"/>
@@ -5670,6 +5823,7 @@
         </w:rPr>
         <w:t>o‘</w:t>
       </w:r>
+      <w:proofErr w:type="gramEnd"/>
       <w:r>
         <w:rPr>
           <w:rFonts w:ascii="Times New Roman" w:eastAsia="Times New Roman" w:hAnsi="Times New Roman" w:cs="Times New Roman"/>
@@ -5872,15 +6026,27 @@
         <w:t xml:space="preserve">. </w:t>
       </w:r>
       <w:proofErr w:type="spellStart"/>
-      <w:r>
-        <w:rPr>
-          <w:rFonts w:ascii="Times New Roman" w:eastAsia="Times New Roman" w:hAnsi="Times New Roman" w:cs="Times New Roman"/>
-          <w:color w:val="000000"/>
-          <w:sz w:val="28"/>
-          <w:szCs w:val="28"/>
-          <w:bdr w:val="none" w:sz="0" w:space="0" w:color="auto" w:frame="1"/>
-        </w:rPr>
-        <w:t>Ro‘yxatga</w:t>
+      <w:proofErr w:type="gramStart"/>
+      <w:r>
+        <w:rPr>
+          <w:rFonts w:ascii="Times New Roman" w:eastAsia="Times New Roman" w:hAnsi="Times New Roman" w:cs="Times New Roman"/>
+          <w:color w:val="000000"/>
+          <w:sz w:val="28"/>
+          <w:szCs w:val="28"/>
+          <w:bdr w:val="none" w:sz="0" w:space="0" w:color="auto" w:frame="1"/>
+        </w:rPr>
+        <w:t>Ro‘</w:t>
+      </w:r>
+      <w:proofErr w:type="gramEnd"/>
+      <w:r>
+        <w:rPr>
+          <w:rFonts w:ascii="Times New Roman" w:eastAsia="Times New Roman" w:hAnsi="Times New Roman" w:cs="Times New Roman"/>
+          <w:color w:val="000000"/>
+          <w:sz w:val="28"/>
+          <w:szCs w:val="28"/>
+          <w:bdr w:val="none" w:sz="0" w:space="0" w:color="auto" w:frame="1"/>
+        </w:rPr>
+        <w:t>yxatga</w:t>
       </w:r>
       <w:proofErr w:type="spellEnd"/>
       <w:r>
@@ -6164,6 +6330,7 @@
         <w:t xml:space="preserve"> </w:t>
       </w:r>
       <w:proofErr w:type="spellStart"/>
+      <w:proofErr w:type="gramStart"/>
       <w:r>
         <w:rPr>
           <w:rFonts w:ascii="Times New Roman" w:eastAsia="Times New Roman" w:hAnsi="Times New Roman" w:cs="Times New Roman"/>
@@ -6182,6 +6349,7 @@
         </w:rPr>
         <w:t>o‘</w:t>
       </w:r>
+      <w:proofErr w:type="gramEnd"/>
       <w:r>
         <w:rPr>
           <w:rFonts w:ascii="Times New Roman" w:eastAsia="Times New Roman" w:hAnsi="Times New Roman" w:cs="Times New Roman"/>
@@ -7301,6 +7469,7 @@
         <w:t xml:space="preserve"> </w:t>
       </w:r>
       <w:proofErr w:type="spellStart"/>
+      <w:proofErr w:type="gramStart"/>
       <w:r>
         <w:rPr>
           <w:rFonts w:ascii="Times New Roman" w:eastAsia="Times New Roman" w:hAnsi="Times New Roman" w:cs="Times New Roman"/>
@@ -7319,6 +7488,7 @@
         </w:rPr>
         <w:t>o‘</w:t>
       </w:r>
+      <w:proofErr w:type="gramEnd"/>
       <w:r>
         <w:rPr>
           <w:rFonts w:ascii="Times New Roman" w:eastAsia="Times New Roman" w:hAnsi="Times New Roman" w:cs="Times New Roman"/>
@@ -7953,7 +8123,6 @@
     <w:lsdException w:name="HTML Sample" w:semiHidden="1" w:unhideWhenUsed="1"/>
     <w:lsdException w:name="HTML Typewriter" w:semiHidden="1" w:unhideWhenUsed="1"/>
     <w:lsdException w:name="HTML Variable" w:semiHidden="1" w:unhideWhenUsed="1"/>
-    <w:lsdException w:name="Normal Table" w:semiHidden="1" w:unhideWhenUsed="1"/>
     <w:lsdException w:name="annotation subject" w:semiHidden="1" w:unhideWhenUsed="1"/>
     <w:lsdException w:name="No List" w:semiHidden="1" w:unhideWhenUsed="1"/>
     <w:lsdException w:name="Outline List 1" w:semiHidden="1" w:unhideWhenUsed="1"/>
@@ -7996,11 +8165,8 @@
     <w:lsdException w:name="Table Contemporary" w:semiHidden="1" w:unhideWhenUsed="1"/>
     <w:lsdException w:name="Table Elegant" w:semiHidden="1" w:unhideWhenUsed="1"/>
     <w:lsdException w:name="Table Professional" w:semiHidden="1" w:unhideWhenUsed="1"/>
-    <w:lsdException w:name="Table Subtle 1" w:semiHidden="1" w:unhideWhenUsed="1"/>
     <w:lsdException w:name="Table Subtle 2" w:semiHidden="1" w:unhideWhenUsed="1"/>
     <w:lsdException w:name="Table Web 1" w:semiHidden="1" w:unhideWhenUsed="1"/>
-    <w:lsdException w:name="Table Web 2" w:semiHidden="1" w:unhideWhenUsed="1"/>
-    <w:lsdException w:name="Table Web 3" w:semiHidden="1" w:unhideWhenUsed="1"/>
     <w:lsdException w:name="Balloon Text" w:semiHidden="1" w:unhideWhenUsed="1"/>
     <w:lsdException w:name="Table Grid" w:uiPriority="39"/>
     <w:lsdException w:name="Table Theme" w:semiHidden="1" w:unhideWhenUsed="1"/>

</xml_diff>